<commit_message>
Update 4. Documentación de código fuente.docx
</commit_message>
<xml_diff>
--- a/4. Documentación de código fuente.docx
+++ b/4. Documentación de código fuente.docx
@@ -10,6 +10,11 @@
       <w:r>
         <w:t>Documentación de código fuente</w:t>
       </w:r>
+      <w:r>
+        <w:t xml:space="preserve"> Laravel</w:t>
+      </w:r>
+      <w:bookmarkStart w:id="0" w:name="_GoBack"/>
+      <w:bookmarkEnd w:id="0"/>
     </w:p>
     <w:p/>
     <w:p>
@@ -19,6 +24,10 @@
     </w:p>
     <w:p>
       <w:r>
+        <w:rPr>
+          <w:noProof/>
+          <w:lang w:val="es-GT" w:eastAsia="es-GT"/>
+        </w:rPr>
         <w:drawing>
           <wp:inline distT="0" distB="0" distL="0" distR="0" wp14:anchorId="772FB182" wp14:editId="7D2713CF">
             <wp:extent cx="6858000" cy="3492500"/>
@@ -64,6 +73,10 @@
     </w:p>
     <w:p>
       <w:r>
+        <w:rPr>
+          <w:noProof/>
+          <w:lang w:val="es-GT" w:eastAsia="es-GT"/>
+        </w:rPr>
         <w:drawing>
           <wp:inline distT="0" distB="0" distL="0" distR="0" wp14:anchorId="1E98E557" wp14:editId="6BAE6F82">
             <wp:extent cx="6858000" cy="3830320"/>
@@ -103,6 +116,10 @@
     </w:p>
     <w:p>
       <w:r>
+        <w:rPr>
+          <w:noProof/>
+          <w:lang w:val="es-GT" w:eastAsia="es-GT"/>
+        </w:rPr>
         <w:lastRenderedPageBreak/>
         <w:drawing>
           <wp:inline distT="0" distB="0" distL="0" distR="0" wp14:anchorId="322C8A9E" wp14:editId="561C9163">
@@ -141,6 +158,10 @@
         </w:drawing>
       </w:r>
       <w:r>
+        <w:rPr>
+          <w:noProof/>
+          <w:lang w:val="es-GT" w:eastAsia="es-GT"/>
+        </w:rPr>
         <w:drawing>
           <wp:inline distT="0" distB="0" distL="0" distR="0" wp14:anchorId="437E88A3" wp14:editId="25A4B4E7">
             <wp:extent cx="6858000" cy="3326765"/>
@@ -180,6 +201,10 @@
     </w:p>
     <w:p>
       <w:r>
+        <w:rPr>
+          <w:noProof/>
+          <w:lang w:val="es-GT" w:eastAsia="es-GT"/>
+        </w:rPr>
         <w:lastRenderedPageBreak/>
         <w:drawing>
           <wp:inline distT="0" distB="0" distL="0" distR="0" wp14:anchorId="05601F41" wp14:editId="0DF57E8F">
@@ -218,6 +243,10 @@
         </w:drawing>
       </w:r>
       <w:r>
+        <w:rPr>
+          <w:noProof/>
+          <w:lang w:val="es-GT" w:eastAsia="es-GT"/>
+        </w:rPr>
         <w:drawing>
           <wp:inline distT="0" distB="0" distL="0" distR="0" wp14:anchorId="089506C3" wp14:editId="515D94F3">
             <wp:extent cx="6858000" cy="2309495"/>
@@ -263,6 +292,10 @@
     <w:p/>
     <w:p>
       <w:r>
+        <w:rPr>
+          <w:noProof/>
+          <w:lang w:val="es-GT" w:eastAsia="es-GT"/>
+        </w:rPr>
         <w:drawing>
           <wp:inline distT="0" distB="0" distL="0" distR="0" wp14:anchorId="1B92B342" wp14:editId="6203AB67">
             <wp:extent cx="6800440" cy="2830665"/>
@@ -309,6 +342,10 @@
     </w:p>
     <w:p>
       <w:r>
+        <w:rPr>
+          <w:noProof/>
+          <w:lang w:val="es-GT" w:eastAsia="es-GT"/>
+        </w:rPr>
         <w:lastRenderedPageBreak/>
         <w:drawing>
           <wp:inline distT="0" distB="0" distL="0" distR="0" wp14:anchorId="3B078259" wp14:editId="31D82172">
@@ -347,6 +384,10 @@
         </w:drawing>
       </w:r>
       <w:r>
+        <w:rPr>
+          <w:noProof/>
+          <w:lang w:val="es-GT" w:eastAsia="es-GT"/>
+        </w:rPr>
         <w:drawing>
           <wp:inline distT="0" distB="0" distL="0" distR="0" wp14:anchorId="59C48216" wp14:editId="684F6B85">
             <wp:extent cx="6858000" cy="4081780"/>
@@ -384,6 +425,10 @@
         </w:drawing>
       </w:r>
       <w:r>
+        <w:rPr>
+          <w:noProof/>
+          <w:lang w:val="es-GT" w:eastAsia="es-GT"/>
+        </w:rPr>
         <w:drawing>
           <wp:inline distT="0" distB="0" distL="0" distR="0" wp14:anchorId="0570FA8A" wp14:editId="2049B2AA">
             <wp:extent cx="6858000" cy="1210310"/>
@@ -423,6 +468,10 @@
     </w:p>
     <w:p>
       <w:r>
+        <w:rPr>
+          <w:noProof/>
+          <w:lang w:val="es-GT" w:eastAsia="es-GT"/>
+        </w:rPr>
         <w:lastRenderedPageBreak/>
         <w:drawing>
           <wp:inline distT="0" distB="0" distL="0" distR="0" wp14:anchorId="2ACE5982" wp14:editId="0780C5A4">
@@ -461,10 +510,7 @@
         </w:drawing>
       </w:r>
     </w:p>
-    <w:p>
-      <w:bookmarkStart w:id="0" w:name="_GoBack"/>
-      <w:bookmarkEnd w:id="0"/>
-    </w:p>
+    <w:p/>
     <w:sectPr>
       <w:pgSz w:w="12240" w:h="15840"/>
       <w:pgMar w:top="720" w:right="720" w:bottom="720" w:left="720" w:header="708" w:footer="708" w:gutter="0"/>

</xml_diff>